<commit_message>
Added to trigger documentation
</commit_message>
<xml_diff>
--- a/Documents/design/Discussion of State Machines in Sensact Version 3.docx
+++ b/Documents/design/Discussion of State Machines in Sensact Version 3.docx
@@ -337,9 +337,9 @@
         <w:lastRenderedPageBreak/>
         <w:drawing>
           <wp:inline distT="0" distB="0" distL="0" distR="0">
-            <wp:extent cx="1391478" cy="525209"/>
-            <wp:effectExtent l="0" t="0" r="0" b="8255"/>
-            <wp:docPr id="5" name="Picture 5"/>
+            <wp:extent cx="1391285" cy="524510"/>
+            <wp:effectExtent l="0" t="0" r="0" b="8890"/>
+            <wp:docPr id="9" name="Picture 9"/>
             <wp:cNvGraphicFramePr>
               <a:graphicFrameLocks xmlns:a="http://schemas.openxmlformats.org/drawingml/2006/main" noChangeAspect="1"/>
             </wp:cNvGraphicFramePr>
@@ -368,7 +368,7 @@
                   <pic:spPr bwMode="auto">
                     <a:xfrm>
                       <a:off x="0" y="0"/>
-                      <a:ext cx="1391241" cy="525120"/>
+                      <a:ext cx="1391285" cy="524510"/>
                     </a:xfrm>
                     <a:prstGeom prst="rect">
                       <a:avLst/>
@@ -1000,9 +1000,9 @@
         </w:rPr>
         <w:drawing>
           <wp:inline distT="0" distB="0" distL="0" distR="0">
-            <wp:extent cx="3768918" cy="1460292"/>
-            <wp:effectExtent l="0" t="0" r="3175" b="6985"/>
-            <wp:docPr id="16" name="Picture 16"/>
+            <wp:extent cx="3768725" cy="1463040"/>
+            <wp:effectExtent l="0" t="0" r="3175" b="3810"/>
+            <wp:docPr id="13" name="Picture 13"/>
             <wp:cNvGraphicFramePr>
               <a:graphicFrameLocks xmlns:a="http://schemas.openxmlformats.org/drawingml/2006/main" noChangeAspect="1"/>
             </wp:cNvGraphicFramePr>
@@ -1031,7 +1031,7 @@
                   <pic:spPr bwMode="auto">
                     <a:xfrm>
                       <a:off x="0" y="0"/>
-                      <a:ext cx="3769374" cy="1460469"/>
+                      <a:ext cx="3768725" cy="1463040"/>
                     </a:xfrm>
                     <a:prstGeom prst="rect">
                       <a:avLst/>
@@ -1047,39 +1047,1271 @@
           </wp:inline>
         </w:drawing>
       </w:r>
+    </w:p>
+    <w:p/>
+    <w:p>
+      <w:r>
+        <w:lastRenderedPageBreak/>
+        <w:t>The user clicks the button to start the menu selection.  The menu continues to display until the user clicks again.  Then the appropriate action is taken.  A period of inactivity then returns the system to the initial state.</w:t>
+      </w:r>
+    </w:p>
+    <w:p/>
+    <w:p>
+      <w:r>
+        <w:t>It is also possible to do a menu system of this sort in which the actions “latch” and can be repeated – but I will spare you another diagram.</w:t>
+      </w:r>
+    </w:p>
+    <w:p/>
+    <w:p>
+      <w:pPr>
+        <w:pStyle w:val="Heading2"/>
+      </w:pPr>
+      <w:r>
+        <w:t>The Toggle</w:t>
+      </w:r>
+    </w:p>
+    <w:p>
+      <w:r>
+        <w:t>Sometimes it is useful to have a button which does two things, and toggles back and forth between the two functions.  This can be achieved using the follow set of state transitions.</w:t>
+      </w:r>
+    </w:p>
+    <w:p/>
+    <w:p>
+      <w:r>
+        <w:rPr>
+          <w:noProof/>
+          <w:lang w:eastAsia="en-CA"/>
+        </w:rPr>
+        <w:drawing>
+          <wp:inline distT="0" distB="0" distL="0" distR="0">
+            <wp:extent cx="1606163" cy="1428854"/>
+            <wp:effectExtent l="0" t="0" r="0" b="0"/>
+            <wp:docPr id="14" name="Picture 14"/>
+            <wp:cNvGraphicFramePr>
+              <a:graphicFrameLocks xmlns:a="http://schemas.openxmlformats.org/drawingml/2006/main" noChangeAspect="1"/>
+            </wp:cNvGraphicFramePr>
+            <a:graphic xmlns:a="http://schemas.openxmlformats.org/drawingml/2006/main">
+              <a:graphicData uri="http://schemas.openxmlformats.org/drawingml/2006/picture">
+                <pic:pic xmlns:pic="http://schemas.openxmlformats.org/drawingml/2006/picture">
+                  <pic:nvPicPr>
+                    <pic:cNvPr id="0" name="Picture 5"/>
+                    <pic:cNvPicPr>
+                      <a:picLocks noChangeAspect="1" noChangeArrowheads="1"/>
+                    </pic:cNvPicPr>
+                  </pic:nvPicPr>
+                  <pic:blipFill>
+                    <a:blip r:embed="rId21">
+                      <a:extLst>
+                        <a:ext uri="{28A0092B-C50C-407E-A947-70E740481C1C}">
+                          <a14:useLocalDpi xmlns:a14="http://schemas.microsoft.com/office/drawing/2010/main" val="0"/>
+                        </a:ext>
+                      </a:extLst>
+                    </a:blip>
+                    <a:srcRect/>
+                    <a:stretch>
+                      <a:fillRect/>
+                    </a:stretch>
+                  </pic:blipFill>
+                  <pic:spPr bwMode="auto">
+                    <a:xfrm>
+                      <a:off x="0" y="0"/>
+                      <a:ext cx="1606203" cy="1428890"/>
+                    </a:xfrm>
+                    <a:prstGeom prst="rect">
+                      <a:avLst/>
+                    </a:prstGeom>
+                    <a:noFill/>
+                    <a:ln>
+                      <a:noFill/>
+                    </a:ln>
+                  </pic:spPr>
+                </pic:pic>
+              </a:graphicData>
+            </a:graphic>
+          </wp:inline>
+        </w:drawing>
+      </w:r>
+    </w:p>
+    <w:p/>
+    <w:p>
+      <w:r>
+        <w:t xml:space="preserve">When a button is pressed the system goes to state 2.  On release it continues to state 3 so that the next time the button is pressed it goes to state 4.  </w:t>
+      </w:r>
+    </w:p>
+    <w:p/>
+    <w:p>
+      <w:r>
+        <w:t>Of course we need to add some actions.</w:t>
+      </w:r>
+    </w:p>
+    <w:p/>
+    <w:p>
+      <w:r>
+        <w:rPr>
+          <w:noProof/>
+          <w:lang w:eastAsia="en-CA"/>
+        </w:rPr>
+        <w:drawing>
+          <wp:inline distT="0" distB="0" distL="0" distR="0">
+            <wp:extent cx="2118639" cy="2099145"/>
+            <wp:effectExtent l="0" t="0" r="0" b="0"/>
+            <wp:docPr id="17" name="Picture 17"/>
+            <wp:cNvGraphicFramePr>
+              <a:graphicFrameLocks xmlns:a="http://schemas.openxmlformats.org/drawingml/2006/main" noChangeAspect="1"/>
+            </wp:cNvGraphicFramePr>
+            <a:graphic xmlns:a="http://schemas.openxmlformats.org/drawingml/2006/main">
+              <a:graphicData uri="http://schemas.openxmlformats.org/drawingml/2006/picture">
+                <pic:pic xmlns:pic="http://schemas.openxmlformats.org/drawingml/2006/picture">
+                  <pic:nvPicPr>
+                    <pic:cNvPr id="0" name="Picture 6"/>
+                    <pic:cNvPicPr>
+                      <a:picLocks noChangeAspect="1" noChangeArrowheads="1"/>
+                    </pic:cNvPicPr>
+                  </pic:nvPicPr>
+                  <pic:blipFill>
+                    <a:blip r:embed="rId22">
+                      <a:extLst>
+                        <a:ext uri="{28A0092B-C50C-407E-A947-70E740481C1C}">
+                          <a14:useLocalDpi xmlns:a14="http://schemas.microsoft.com/office/drawing/2010/main" val="0"/>
+                        </a:ext>
+                      </a:extLst>
+                    </a:blip>
+                    <a:srcRect/>
+                    <a:stretch>
+                      <a:fillRect/>
+                    </a:stretch>
+                  </pic:blipFill>
+                  <pic:spPr bwMode="auto">
+                    <a:xfrm>
+                      <a:off x="0" y="0"/>
+                      <a:ext cx="2118502" cy="2099009"/>
+                    </a:xfrm>
+                    <a:prstGeom prst="rect">
+                      <a:avLst/>
+                    </a:prstGeom>
+                    <a:noFill/>
+                    <a:ln>
+                      <a:noFill/>
+                    </a:ln>
+                  </pic:spPr>
+                </pic:pic>
+              </a:graphicData>
+            </a:graphic>
+          </wp:inline>
+        </w:drawing>
+      </w:r>
+    </w:p>
+    <w:p/>
+    <w:p>
+      <w:r>
+        <w:t xml:space="preserve">These will </w:t>
+      </w:r>
+      <w:r>
+        <w:t>usually</w:t>
+      </w:r>
+      <w:r>
+        <w:t xml:space="preserve"> be complementary actions – like mouse up and mouse down.  Press the button and the mouse goes up.  Release the button and press again and the mouse goes down.</w:t>
+      </w:r>
+      <w:r>
+        <w:t xml:space="preserve">  With two buttons (one up/down and one left/right) you can get full mouse control.</w:t>
+      </w:r>
+    </w:p>
+    <w:p/>
+    <w:p>
+      <w:r>
+        <w:t>You can, of course, create a system which steps through multiple actions.  You could have each action be changing to a specific TV channel.  Then, with one button a user could flip through his favourite channels.</w:t>
+      </w:r>
+    </w:p>
+    <w:p>
+      <w:pPr>
+        <w:pStyle w:val="Heading2"/>
+      </w:pPr>
+      <w:r>
+        <w:lastRenderedPageBreak/>
+        <w:t>Doing Multiple Actions in One State</w:t>
+      </w:r>
+    </w:p>
+    <w:p>
+      <w:r>
+        <w:t>Prior to discussing multiple actions it would be good to discuss how triggers are evaluated.  There are two possible ways to evaluate triggers.</w:t>
+      </w:r>
+    </w:p>
+    <w:p>
+      <w:pPr>
+        <w:pStyle w:val="Heading3"/>
+      </w:pPr>
+      <w:r>
+        <w:t>1. Maintain state for each pass</w:t>
+      </w:r>
+    </w:p>
+    <w:p>
+      <w:r>
+        <w:t xml:space="preserve">Triggers are evaluated in the order they are listed on the screen.  One approach to handling states is to do all the actions which apply to the state that was in effect at the start of the pass.  If some trigger asks for a state change then you change to that state </w:t>
+      </w:r>
+      <w:r>
+        <w:t xml:space="preserve">only </w:t>
+      </w:r>
+      <w:r>
+        <w:t>after all triggers have been evaluated.</w:t>
+      </w:r>
+      <w:r>
+        <w:t xml:space="preserve">  If two triggers ask for different state changes – well, you pick one – but it indicates that the logic is messed up.</w:t>
+      </w:r>
+    </w:p>
+    <w:p>
+      <w:pPr>
+        <w:pStyle w:val="Heading3"/>
+      </w:pPr>
+      <w:r>
+        <w:t>2. Change state as you go</w:t>
+      </w:r>
+    </w:p>
+    <w:p>
+      <w:r>
+        <w:t>Another way of evaluating triggers is to change state as you pass through the list of triggers.  With this type of evaluation you can potentially go through a number of state transition</w:t>
+      </w:r>
+      <w:r>
+        <w:t>s</w:t>
+      </w:r>
+      <w:r>
+        <w:t xml:space="preserve"> in one evaluation pass.</w:t>
+      </w:r>
+    </w:p>
+    <w:p/>
+    <w:p>
+      <w:r>
+        <w:t xml:space="preserve">After some experimentation </w:t>
+      </w:r>
+      <w:proofErr w:type="spellStart"/>
+      <w:r>
+        <w:t>SensAct</w:t>
+      </w:r>
+      <w:proofErr w:type="spellEnd"/>
+      <w:r>
+        <w:t xml:space="preserve"> has been set to use the “Change state as you go” method.  Let us examine the </w:t>
+      </w:r>
+      <w:r>
+        <w:t xml:space="preserve">subtle </w:t>
+      </w:r>
+      <w:r>
+        <w:t>differences in how these function.</w:t>
+      </w:r>
+    </w:p>
+    <w:p/>
+    <w:p>
+      <w:r>
+        <w:t xml:space="preserve">For the following tables assume what is shown is a list of all the triggers </w:t>
+      </w:r>
+      <w:r>
+        <w:t xml:space="preserve">that </w:t>
+      </w:r>
+      <w:r>
+        <w:t xml:space="preserve">should be active according to the </w:t>
+      </w:r>
+      <w:r>
+        <w:t xml:space="preserve">current </w:t>
+      </w:r>
+      <w:r>
+        <w:t>signal level.</w:t>
+      </w:r>
+    </w:p>
+    <w:p/>
+    <w:p>
+      <w:pPr>
+        <w:rPr>
+          <w:b/>
+        </w:rPr>
+      </w:pPr>
+      <w:r>
+        <w:rPr>
+          <w:b/>
+        </w:rPr>
+        <w:t>Example 1</w:t>
+      </w:r>
+    </w:p>
+    <w:p/>
+    <w:tbl>
+      <w:tblPr>
+        <w:tblStyle w:val="TableGrid"/>
+        <w:tblW w:w="0" w:type="auto"/>
+        <w:tblLook w:val="04A0" w:firstRow="1" w:lastRow="0" w:firstColumn="1" w:lastColumn="0" w:noHBand="0" w:noVBand="1"/>
+      </w:tblPr>
+      <w:tblGrid>
+        <w:gridCol w:w="1638"/>
+        <w:gridCol w:w="1440"/>
+        <w:gridCol w:w="1530"/>
+      </w:tblGrid>
+      <w:tr>
+        <w:tc>
+          <w:tcPr>
+            <w:tcW w:w="1638" w:type="dxa"/>
+          </w:tcPr>
+          <w:p>
+            <w:pPr>
+              <w:jc w:val="center"/>
+            </w:pPr>
+            <w:r>
+              <w:t>Starting State</w:t>
+            </w:r>
+          </w:p>
+        </w:tc>
+        <w:tc>
+          <w:tcPr>
+            <w:tcW w:w="1440" w:type="dxa"/>
+          </w:tcPr>
+          <w:p>
+            <w:pPr>
+              <w:jc w:val="center"/>
+            </w:pPr>
+            <w:r>
+              <w:t>Action</w:t>
+            </w:r>
+          </w:p>
+        </w:tc>
+        <w:tc>
+          <w:tcPr>
+            <w:tcW w:w="1530" w:type="dxa"/>
+          </w:tcPr>
+          <w:p>
+            <w:pPr>
+              <w:jc w:val="center"/>
+            </w:pPr>
+            <w:r>
+              <w:t>Ending State</w:t>
+            </w:r>
+          </w:p>
+        </w:tc>
+      </w:tr>
+      <w:tr>
+        <w:tc>
+          <w:tcPr>
+            <w:tcW w:w="1638" w:type="dxa"/>
+          </w:tcPr>
+          <w:p>
+            <w:pPr>
+              <w:jc w:val="center"/>
+            </w:pPr>
+            <w:r>
+              <w:t>1</w:t>
+            </w:r>
+          </w:p>
+        </w:tc>
+        <w:tc>
+          <w:tcPr>
+            <w:tcW w:w="1440" w:type="dxa"/>
+          </w:tcPr>
+          <w:p>
+            <w:pPr>
+              <w:jc w:val="center"/>
+            </w:pPr>
+            <w:r>
+              <w:t>Action 1</w:t>
+            </w:r>
+          </w:p>
+        </w:tc>
+        <w:tc>
+          <w:tcPr>
+            <w:tcW w:w="1530" w:type="dxa"/>
+          </w:tcPr>
+          <w:p>
+            <w:pPr>
+              <w:jc w:val="center"/>
+            </w:pPr>
+            <w:r>
+              <w:t>2</w:t>
+            </w:r>
+          </w:p>
+        </w:tc>
+      </w:tr>
+      <w:tr>
+        <w:tc>
+          <w:tcPr>
+            <w:tcW w:w="1638" w:type="dxa"/>
+          </w:tcPr>
+          <w:p>
+            <w:pPr>
+              <w:jc w:val="center"/>
+            </w:pPr>
+            <w:r>
+              <w:t>1</w:t>
+            </w:r>
+          </w:p>
+        </w:tc>
+        <w:tc>
+          <w:tcPr>
+            <w:tcW w:w="1440" w:type="dxa"/>
+          </w:tcPr>
+          <w:p>
+            <w:pPr>
+              <w:jc w:val="center"/>
+            </w:pPr>
+            <w:r>
+              <w:t>Action 2</w:t>
+            </w:r>
+          </w:p>
+        </w:tc>
+        <w:tc>
+          <w:tcPr>
+            <w:tcW w:w="1530" w:type="dxa"/>
+          </w:tcPr>
+          <w:p>
+            <w:pPr>
+              <w:jc w:val="center"/>
+            </w:pPr>
+            <w:r>
+              <w:t>1</w:t>
+            </w:r>
+          </w:p>
+        </w:tc>
+      </w:tr>
+    </w:tbl>
+    <w:p/>
+    <w:p>
+      <w:r>
+        <w:t>In a “Maintain state for each pass” system Action 1 and Action 2 will both happen and at the end of the evaluation the state will be changed to 2.</w:t>
+      </w:r>
+    </w:p>
+    <w:p/>
+    <w:p>
+      <w:r>
+        <w:t>In a “</w:t>
+      </w:r>
+      <w:r>
+        <w:t>Change state as you g</w:t>
+      </w:r>
+      <w:r>
+        <w:t>o” system Action 1 will be performed and the state will change to 2 before the next trigger is evaluated.  As a result Action 2 will never happen.</w:t>
+      </w:r>
+    </w:p>
+    <w:p/>
+    <w:p>
+      <w:pPr>
+        <w:rPr>
+          <w:b/>
+        </w:rPr>
+      </w:pPr>
+      <w:r>
+        <w:rPr>
+          <w:b/>
+        </w:rPr>
+        <w:t>Example 2</w:t>
+      </w:r>
+    </w:p>
+    <w:p/>
+    <w:tbl>
+      <w:tblPr>
+        <w:tblStyle w:val="TableGrid"/>
+        <w:tblW w:w="0" w:type="auto"/>
+        <w:tblLook w:val="04A0" w:firstRow="1" w:lastRow="0" w:firstColumn="1" w:lastColumn="0" w:noHBand="0" w:noVBand="1"/>
+      </w:tblPr>
+      <w:tblGrid>
+        <w:gridCol w:w="1638"/>
+        <w:gridCol w:w="1440"/>
+        <w:gridCol w:w="1530"/>
+      </w:tblGrid>
+      <w:tr>
+        <w:tc>
+          <w:tcPr>
+            <w:tcW w:w="1638" w:type="dxa"/>
+          </w:tcPr>
+          <w:p>
+            <w:pPr>
+              <w:jc w:val="center"/>
+            </w:pPr>
+            <w:r>
+              <w:t>Starting State</w:t>
+            </w:r>
+          </w:p>
+        </w:tc>
+        <w:tc>
+          <w:tcPr>
+            <w:tcW w:w="1440" w:type="dxa"/>
+          </w:tcPr>
+          <w:p>
+            <w:pPr>
+              <w:jc w:val="center"/>
+            </w:pPr>
+            <w:r>
+              <w:t>Action</w:t>
+            </w:r>
+          </w:p>
+        </w:tc>
+        <w:tc>
+          <w:tcPr>
+            <w:tcW w:w="1530" w:type="dxa"/>
+          </w:tcPr>
+          <w:p>
+            <w:pPr>
+              <w:jc w:val="center"/>
+            </w:pPr>
+            <w:r>
+              <w:t>Ending State</w:t>
+            </w:r>
+          </w:p>
+        </w:tc>
+      </w:tr>
+      <w:tr>
+        <w:tc>
+          <w:tcPr>
+            <w:tcW w:w="1638" w:type="dxa"/>
+          </w:tcPr>
+          <w:p>
+            <w:pPr>
+              <w:jc w:val="center"/>
+            </w:pPr>
+            <w:r>
+              <w:t>1</w:t>
+            </w:r>
+          </w:p>
+        </w:tc>
+        <w:tc>
+          <w:tcPr>
+            <w:tcW w:w="1440" w:type="dxa"/>
+          </w:tcPr>
+          <w:p>
+            <w:pPr>
+              <w:jc w:val="center"/>
+            </w:pPr>
+            <w:r>
+              <w:t>Action 1</w:t>
+            </w:r>
+          </w:p>
+        </w:tc>
+        <w:tc>
+          <w:tcPr>
+            <w:tcW w:w="1530" w:type="dxa"/>
+          </w:tcPr>
+          <w:p>
+            <w:pPr>
+              <w:jc w:val="center"/>
+            </w:pPr>
+            <w:r>
+              <w:t>2</w:t>
+            </w:r>
+          </w:p>
+        </w:tc>
+      </w:tr>
+      <w:tr>
+        <w:tc>
+          <w:tcPr>
+            <w:tcW w:w="1638" w:type="dxa"/>
+          </w:tcPr>
+          <w:p>
+            <w:pPr>
+              <w:jc w:val="center"/>
+            </w:pPr>
+            <w:r>
+              <w:t>2</w:t>
+            </w:r>
+          </w:p>
+        </w:tc>
+        <w:tc>
+          <w:tcPr>
+            <w:tcW w:w="1440" w:type="dxa"/>
+          </w:tcPr>
+          <w:p>
+            <w:pPr>
+              <w:jc w:val="center"/>
+            </w:pPr>
+            <w:r>
+              <w:t>Action 2</w:t>
+            </w:r>
+          </w:p>
+        </w:tc>
+        <w:tc>
+          <w:tcPr>
+            <w:tcW w:w="1530" w:type="dxa"/>
+          </w:tcPr>
+          <w:p>
+            <w:pPr>
+              <w:jc w:val="center"/>
+            </w:pPr>
+            <w:r>
+              <w:t>3</w:t>
+            </w:r>
+          </w:p>
+        </w:tc>
+      </w:tr>
+      <w:tr>
+        <w:tc>
+          <w:tcPr>
+            <w:tcW w:w="1638" w:type="dxa"/>
+          </w:tcPr>
+          <w:p>
+            <w:pPr>
+              <w:jc w:val="center"/>
+            </w:pPr>
+            <w:r>
+              <w:t>3</w:t>
+            </w:r>
+          </w:p>
+        </w:tc>
+        <w:tc>
+          <w:tcPr>
+            <w:tcW w:w="1440" w:type="dxa"/>
+          </w:tcPr>
+          <w:p>
+            <w:pPr>
+              <w:jc w:val="center"/>
+            </w:pPr>
+            <w:r>
+              <w:t>Action 3</w:t>
+            </w:r>
+          </w:p>
+        </w:tc>
+        <w:tc>
+          <w:tcPr>
+            <w:tcW w:w="1530" w:type="dxa"/>
+          </w:tcPr>
+          <w:p>
+            <w:pPr>
+              <w:jc w:val="center"/>
+            </w:pPr>
+            <w:r>
+              <w:t>4</w:t>
+            </w:r>
+          </w:p>
+        </w:tc>
+      </w:tr>
+    </w:tbl>
+    <w:p/>
+    <w:p>
+      <w:r>
+        <w:t xml:space="preserve">In a “Maintain state for each pass” system Action 1 </w:t>
+      </w:r>
+      <w:r>
+        <w:t>will be performed on the first pass and the state will be changed to 2.  During the next pass Action 2 will be performed and the state will be changed to 3.  On the third pass Action 3 will be performed.</w:t>
+      </w:r>
+      <w:r>
+        <w:t xml:space="preserve">  If you re-order the trigger list it will work</w:t>
+      </w:r>
+      <w:r>
+        <w:t xml:space="preserve"> the same way</w:t>
+      </w:r>
+      <w:r>
+        <w:t>.</w:t>
+      </w:r>
+    </w:p>
+    <w:p/>
+    <w:p>
+      <w:r>
+        <w:lastRenderedPageBreak/>
+        <w:t>In a “</w:t>
+      </w:r>
+      <w:r>
+        <w:t>Change state as you g</w:t>
+      </w:r>
+      <w:r>
+        <w:t xml:space="preserve">o” system </w:t>
+      </w:r>
+      <w:r>
+        <w:t>all three actions will be performed in one pass, as the state is changed from 1 to 2 to 3 and finally to 4.  If you re-order the trigger list it may still work, but it will take multiple passes to complete.</w:t>
+      </w:r>
+    </w:p>
+    <w:p/>
+    <w:p>
+      <w:r>
+        <w:t xml:space="preserve">In reality there is not much noticeable difference between these. </w:t>
+      </w:r>
+      <w:proofErr w:type="spellStart"/>
+      <w:r>
+        <w:t>SensAct</w:t>
+      </w:r>
+      <w:proofErr w:type="spellEnd"/>
+      <w:r>
+        <w:t xml:space="preserve"> does about 100 trigger evaluation passes each second.  A delay of a few 100ths of a second is not perceptible by the user.</w:t>
+      </w:r>
+    </w:p>
+    <w:p>
+      <w:pPr>
+        <w:pStyle w:val="Heading3"/>
+      </w:pPr>
+      <w:r>
+        <w:t>Handling Multiple Actions</w:t>
+      </w:r>
+    </w:p>
+    <w:p>
+      <w:r>
+        <w:t>At times you may want multiple actions in response to a trigger.  Here are some examples:</w:t>
+      </w:r>
+    </w:p>
+    <w:p>
+      <w:r>
+        <w:tab/>
+        <w:t xml:space="preserve">. </w:t>
+      </w:r>
+      <w:proofErr w:type="gramStart"/>
+      <w:r>
+        <w:t>activating</w:t>
+      </w:r>
+      <w:proofErr w:type="gramEnd"/>
+      <w:r>
+        <w:t xml:space="preserve"> the call bell and sounding the buzzer</w:t>
+      </w:r>
+    </w:p>
+    <w:p>
+      <w:r>
+        <w:tab/>
+        <w:t xml:space="preserve">. </w:t>
+      </w:r>
+      <w:proofErr w:type="gramStart"/>
+      <w:r>
+        <w:t>changing</w:t>
+      </w:r>
+      <w:proofErr w:type="gramEnd"/>
+      <w:r>
+        <w:t xml:space="preserve"> the state of both axis of a joystick.</w:t>
+      </w:r>
+    </w:p>
+    <w:p>
+      <w:r>
+        <w:tab/>
+        <w:t xml:space="preserve">. </w:t>
+      </w:r>
+      <w:proofErr w:type="gramStart"/>
+      <w:r>
+        <w:t>sending</w:t>
+      </w:r>
+      <w:proofErr w:type="gramEnd"/>
+      <w:r>
+        <w:t xml:space="preserve"> the digits of a channel-change request via the IR</w:t>
+      </w:r>
+    </w:p>
+    <w:p/>
+    <w:p>
+      <w:r>
+        <w:t>Unfortunately you can only associate a trigger with a single action, so you need multiple triggers for multiple actions.</w:t>
+      </w:r>
+    </w:p>
+    <w:p/>
+    <w:p>
+      <w:r>
+        <w:t>If what you want are simultaneous actions – like this:</w:t>
+      </w:r>
+    </w:p>
+    <w:p>
+      <w:r>
+        <w:t xml:space="preserve"> </w:t>
+      </w:r>
+    </w:p>
+    <w:p>
+      <w:r>
+        <w:rPr>
+          <w:noProof/>
+          <w:lang w:eastAsia="en-CA"/>
+        </w:rPr>
+        <w:drawing>
+          <wp:inline distT="0" distB="0" distL="0" distR="0">
+            <wp:extent cx="3029447" cy="433433"/>
+            <wp:effectExtent l="0" t="0" r="0" b="5080"/>
+            <wp:docPr id="5" name="Picture 5"/>
+            <wp:cNvGraphicFramePr>
+              <a:graphicFrameLocks xmlns:a="http://schemas.openxmlformats.org/drawingml/2006/main" noChangeAspect="1"/>
+            </wp:cNvGraphicFramePr>
+            <a:graphic xmlns:a="http://schemas.openxmlformats.org/drawingml/2006/main">
+              <a:graphicData uri="http://schemas.openxmlformats.org/drawingml/2006/picture">
+                <pic:pic xmlns:pic="http://schemas.openxmlformats.org/drawingml/2006/picture">
+                  <pic:nvPicPr>
+                    <pic:cNvPr id="0" name="Picture 1"/>
+                    <pic:cNvPicPr>
+                      <a:picLocks noChangeAspect="1" noChangeArrowheads="1"/>
+                    </pic:cNvPicPr>
+                  </pic:nvPicPr>
+                  <pic:blipFill>
+                    <a:blip r:embed="rId23">
+                      <a:extLst>
+                        <a:ext uri="{28A0092B-C50C-407E-A947-70E740481C1C}">
+                          <a14:useLocalDpi xmlns:a14="http://schemas.microsoft.com/office/drawing/2010/main" val="0"/>
+                        </a:ext>
+                      </a:extLst>
+                    </a:blip>
+                    <a:srcRect/>
+                    <a:stretch>
+                      <a:fillRect/>
+                    </a:stretch>
+                  </pic:blipFill>
+                  <pic:spPr bwMode="auto">
+                    <a:xfrm>
+                      <a:off x="0" y="0"/>
+                      <a:ext cx="3029536" cy="433446"/>
+                    </a:xfrm>
+                    <a:prstGeom prst="rect">
+                      <a:avLst/>
+                    </a:prstGeom>
+                    <a:noFill/>
+                    <a:ln>
+                      <a:noFill/>
+                    </a:ln>
+                  </pic:spPr>
+                </pic:pic>
+              </a:graphicData>
+            </a:graphic>
+          </wp:inline>
+        </w:drawing>
+      </w:r>
+    </w:p>
+    <w:p/>
+    <w:p>
+      <w:proofErr w:type="gramStart"/>
+      <w:r>
+        <w:t>the</w:t>
+      </w:r>
+      <w:proofErr w:type="gramEnd"/>
+      <w:r>
+        <w:t xml:space="preserve"> triggers table should look like this.</w:t>
+      </w:r>
+    </w:p>
+    <w:p/>
+    <w:tbl>
+      <w:tblPr>
+        <w:tblStyle w:val="TableGrid"/>
+        <w:tblW w:w="0" w:type="auto"/>
+        <w:tblLook w:val="04A0" w:firstRow="1" w:lastRow="0" w:firstColumn="1" w:lastColumn="0" w:noHBand="0" w:noVBand="1"/>
+      </w:tblPr>
+      <w:tblGrid>
+        <w:gridCol w:w="1638"/>
+        <w:gridCol w:w="1440"/>
+        <w:gridCol w:w="1530"/>
+      </w:tblGrid>
+      <w:tr>
+        <w:tc>
+          <w:tcPr>
+            <w:tcW w:w="1638" w:type="dxa"/>
+          </w:tcPr>
+          <w:p>
+            <w:pPr>
+              <w:jc w:val="center"/>
+            </w:pPr>
+            <w:r>
+              <w:t>Starting State</w:t>
+            </w:r>
+          </w:p>
+        </w:tc>
+        <w:tc>
+          <w:tcPr>
+            <w:tcW w:w="1440" w:type="dxa"/>
+          </w:tcPr>
+          <w:p>
+            <w:pPr>
+              <w:jc w:val="center"/>
+            </w:pPr>
+            <w:r>
+              <w:t>Action</w:t>
+            </w:r>
+          </w:p>
+        </w:tc>
+        <w:tc>
+          <w:tcPr>
+            <w:tcW w:w="1530" w:type="dxa"/>
+          </w:tcPr>
+          <w:p>
+            <w:pPr>
+              <w:jc w:val="center"/>
+            </w:pPr>
+            <w:r>
+              <w:t>Ending State</w:t>
+            </w:r>
+          </w:p>
+        </w:tc>
+      </w:tr>
+      <w:tr>
+        <w:tc>
+          <w:tcPr>
+            <w:tcW w:w="1638" w:type="dxa"/>
+          </w:tcPr>
+          <w:p>
+            <w:pPr>
+              <w:jc w:val="center"/>
+            </w:pPr>
+            <w:r>
+              <w:t>1</w:t>
+            </w:r>
+          </w:p>
+        </w:tc>
+        <w:tc>
+          <w:tcPr>
+            <w:tcW w:w="1440" w:type="dxa"/>
+          </w:tcPr>
+          <w:p>
+            <w:pPr>
+              <w:jc w:val="center"/>
+            </w:pPr>
+            <w:r>
+              <w:t>Action 1</w:t>
+            </w:r>
+          </w:p>
+        </w:tc>
+        <w:tc>
+          <w:tcPr>
+            <w:tcW w:w="1530" w:type="dxa"/>
+          </w:tcPr>
+          <w:p>
+            <w:pPr>
+              <w:jc w:val="center"/>
+            </w:pPr>
+            <w:r>
+              <w:t>2</w:t>
+            </w:r>
+          </w:p>
+        </w:tc>
+      </w:tr>
+      <w:tr>
+        <w:tc>
+          <w:tcPr>
+            <w:tcW w:w="1638" w:type="dxa"/>
+          </w:tcPr>
+          <w:p>
+            <w:pPr>
+              <w:jc w:val="center"/>
+            </w:pPr>
+            <w:r>
+              <w:t>2</w:t>
+            </w:r>
+          </w:p>
+        </w:tc>
+        <w:tc>
+          <w:tcPr>
+            <w:tcW w:w="1440" w:type="dxa"/>
+          </w:tcPr>
+          <w:p>
+            <w:pPr>
+              <w:jc w:val="center"/>
+            </w:pPr>
+            <w:r>
+              <w:t>Action 2</w:t>
+            </w:r>
+          </w:p>
+        </w:tc>
+        <w:tc>
+          <w:tcPr>
+            <w:tcW w:w="1530" w:type="dxa"/>
+          </w:tcPr>
+          <w:p>
+            <w:pPr>
+              <w:jc w:val="center"/>
+            </w:pPr>
+            <w:r>
+              <w:t>2</w:t>
+            </w:r>
+          </w:p>
+        </w:tc>
+      </w:tr>
+      <w:tr>
+        <w:tc>
+          <w:tcPr>
+            <w:tcW w:w="1638" w:type="dxa"/>
+          </w:tcPr>
+          <w:p>
+            <w:pPr>
+              <w:jc w:val="center"/>
+            </w:pPr>
+            <w:r>
+              <w:t>2</w:t>
+            </w:r>
+          </w:p>
+        </w:tc>
+        <w:tc>
+          <w:tcPr>
+            <w:tcW w:w="1440" w:type="dxa"/>
+          </w:tcPr>
+          <w:p>
+            <w:pPr>
+              <w:jc w:val="center"/>
+            </w:pPr>
+            <w:r>
+              <w:t>Action 3</w:t>
+            </w:r>
+          </w:p>
+        </w:tc>
+        <w:tc>
+          <w:tcPr>
+            <w:tcW w:w="1530" w:type="dxa"/>
+          </w:tcPr>
+          <w:p>
+            <w:pPr>
+              <w:jc w:val="center"/>
+            </w:pPr>
+            <w:r>
+              <w:t>3</w:t>
+            </w:r>
+          </w:p>
+        </w:tc>
+      </w:tr>
+    </w:tbl>
+    <w:p/>
+    <w:p>
+      <w:r>
+        <w:t>Note that the state change is made on the last trigger in the set of actions.</w:t>
+      </w:r>
+    </w:p>
+    <w:p>
       <w:bookmarkStart w:id="0" w:name="_GoBack"/>
       <w:bookmarkEnd w:id="0"/>
     </w:p>
-    <w:p/>
-    <w:p>
-      <w:r>
-        <w:lastRenderedPageBreak/>
-        <w:t>The user clicks the button to start the menu selection.  The menu continues to display until the user clicks again.  Then the appropriate action is taken.  A period of inactivity then returns the system to the initial state.</w:t>
-      </w:r>
-    </w:p>
-    <w:p/>
-    <w:p>
-      <w:r>
-        <w:t>It is also possible to do a menu system of this sort in which the actions “latch” and can be repeated – but I will spare you another diagram.</w:t>
-      </w:r>
-    </w:p>
-    <w:p/>
-    <w:p>
-      <w:r>
-        <w:t>These are the only system</w:t>
-      </w:r>
-      <w:r>
-        <w:t>s</w:t>
-      </w:r>
-      <w:r>
-        <w:t xml:space="preserve"> I</w:t>
-      </w:r>
-      <w:r>
-        <w:t xml:space="preserve"> have imagined so far.  Of course you could create systems of menus which branched into other menu systems, but that would be quite tedious using the very low-level triggering and state mechanisms defined so far.  However, that may be where we want to get to – using yet-to-be-defined higher-level tools.</w:t>
+    <w:p>
+      <w:r>
+        <w:t>You may need a bit of time between actions (e.g. when sending channel digits to a TV).</w:t>
+      </w:r>
+    </w:p>
+    <w:p>
+      <w:r>
+        <w:t>In that case you will need more states and your trigger list will be:</w:t>
+      </w:r>
+    </w:p>
+    <w:p/>
+    <w:tbl>
+      <w:tblPr>
+        <w:tblStyle w:val="TableGrid"/>
+        <w:tblW w:w="0" w:type="auto"/>
+        <w:tblLook w:val="04A0" w:firstRow="1" w:lastRow="0" w:firstColumn="1" w:lastColumn="0" w:noHBand="0" w:noVBand="1"/>
+      </w:tblPr>
+      <w:tblGrid>
+        <w:gridCol w:w="1638"/>
+        <w:gridCol w:w="1440"/>
+        <w:gridCol w:w="1440"/>
+        <w:gridCol w:w="1530"/>
+      </w:tblGrid>
+      <w:tr>
+        <w:tc>
+          <w:tcPr>
+            <w:tcW w:w="1638" w:type="dxa"/>
+          </w:tcPr>
+          <w:p>
+            <w:pPr>
+              <w:jc w:val="center"/>
+            </w:pPr>
+            <w:r>
+              <w:t>Starting State</w:t>
+            </w:r>
+          </w:p>
+        </w:tc>
+        <w:tc>
+          <w:tcPr>
+            <w:tcW w:w="1440" w:type="dxa"/>
+          </w:tcPr>
+          <w:p>
+            <w:pPr>
+              <w:jc w:val="center"/>
+            </w:pPr>
+            <w:r>
+              <w:t>Delay</w:t>
+            </w:r>
+          </w:p>
+        </w:tc>
+        <w:tc>
+          <w:tcPr>
+            <w:tcW w:w="1440" w:type="dxa"/>
+          </w:tcPr>
+          <w:p>
+            <w:pPr>
+              <w:jc w:val="center"/>
+            </w:pPr>
+            <w:r>
+              <w:t>Action</w:t>
+            </w:r>
+          </w:p>
+        </w:tc>
+        <w:tc>
+          <w:tcPr>
+            <w:tcW w:w="1530" w:type="dxa"/>
+          </w:tcPr>
+          <w:p>
+            <w:pPr>
+              <w:jc w:val="center"/>
+            </w:pPr>
+            <w:r>
+              <w:t>Ending State</w:t>
+            </w:r>
+          </w:p>
+        </w:tc>
+      </w:tr>
+      <w:tr>
+        <w:tc>
+          <w:tcPr>
+            <w:tcW w:w="1638" w:type="dxa"/>
+          </w:tcPr>
+          <w:p>
+            <w:pPr>
+              <w:jc w:val="center"/>
+            </w:pPr>
+            <w:r>
+              <w:t>1</w:t>
+            </w:r>
+          </w:p>
+        </w:tc>
+        <w:tc>
+          <w:tcPr>
+            <w:tcW w:w="1440" w:type="dxa"/>
+          </w:tcPr>
+          <w:p>
+            <w:pPr>
+              <w:jc w:val="center"/>
+            </w:pPr>
+            <w:r>
+              <w:t>0</w:t>
+            </w:r>
+          </w:p>
+        </w:tc>
+        <w:tc>
+          <w:tcPr>
+            <w:tcW w:w="1440" w:type="dxa"/>
+          </w:tcPr>
+          <w:p>
+            <w:pPr>
+              <w:jc w:val="center"/>
+            </w:pPr>
+            <w:r>
+              <w:t>Action 1</w:t>
+            </w:r>
+          </w:p>
+        </w:tc>
+        <w:tc>
+          <w:tcPr>
+            <w:tcW w:w="1530" w:type="dxa"/>
+          </w:tcPr>
+          <w:p>
+            <w:pPr>
+              <w:jc w:val="center"/>
+            </w:pPr>
+            <w:r>
+              <w:t>2</w:t>
+            </w:r>
+          </w:p>
+        </w:tc>
+      </w:tr>
+      <w:tr>
+        <w:tc>
+          <w:tcPr>
+            <w:tcW w:w="1638" w:type="dxa"/>
+          </w:tcPr>
+          <w:p>
+            <w:pPr>
+              <w:jc w:val="center"/>
+            </w:pPr>
+            <w:r>
+              <w:t>2</w:t>
+            </w:r>
+          </w:p>
+        </w:tc>
+        <w:tc>
+          <w:tcPr>
+            <w:tcW w:w="1440" w:type="dxa"/>
+          </w:tcPr>
+          <w:p>
+            <w:pPr>
+              <w:jc w:val="center"/>
+            </w:pPr>
+            <w:r>
+              <w:t xml:space="preserve">100 </w:t>
+            </w:r>
+            <w:proofErr w:type="spellStart"/>
+            <w:r>
+              <w:t>ms</w:t>
+            </w:r>
+            <w:proofErr w:type="spellEnd"/>
+          </w:p>
+        </w:tc>
+        <w:tc>
+          <w:tcPr>
+            <w:tcW w:w="1440" w:type="dxa"/>
+          </w:tcPr>
+          <w:p>
+            <w:pPr>
+              <w:jc w:val="center"/>
+            </w:pPr>
+            <w:r>
+              <w:t>Action 2</w:t>
+            </w:r>
+          </w:p>
+        </w:tc>
+        <w:tc>
+          <w:tcPr>
+            <w:tcW w:w="1530" w:type="dxa"/>
+          </w:tcPr>
+          <w:p>
+            <w:pPr>
+              <w:jc w:val="center"/>
+            </w:pPr>
+            <w:r>
+              <w:t>3</w:t>
+            </w:r>
+          </w:p>
+        </w:tc>
+      </w:tr>
+      <w:tr>
+        <w:tc>
+          <w:tcPr>
+            <w:tcW w:w="1638" w:type="dxa"/>
+          </w:tcPr>
+          <w:p>
+            <w:pPr>
+              <w:jc w:val="center"/>
+            </w:pPr>
+            <w:r>
+              <w:t>3</w:t>
+            </w:r>
+          </w:p>
+        </w:tc>
+        <w:tc>
+          <w:tcPr>
+            <w:tcW w:w="1440" w:type="dxa"/>
+          </w:tcPr>
+          <w:p>
+            <w:pPr>
+              <w:jc w:val="center"/>
+            </w:pPr>
+            <w:r>
+              <w:t xml:space="preserve">100 </w:t>
+            </w:r>
+            <w:proofErr w:type="spellStart"/>
+            <w:r>
+              <w:t>ms</w:t>
+            </w:r>
+            <w:proofErr w:type="spellEnd"/>
+          </w:p>
+        </w:tc>
+        <w:tc>
+          <w:tcPr>
+            <w:tcW w:w="1440" w:type="dxa"/>
+          </w:tcPr>
+          <w:p>
+            <w:pPr>
+              <w:jc w:val="center"/>
+            </w:pPr>
+            <w:r>
+              <w:t>Action 3</w:t>
+            </w:r>
+          </w:p>
+        </w:tc>
+        <w:tc>
+          <w:tcPr>
+            <w:tcW w:w="1530" w:type="dxa"/>
+          </w:tcPr>
+          <w:p>
+            <w:pPr>
+              <w:jc w:val="center"/>
+            </w:pPr>
+            <w:r>
+              <w:t>4</w:t>
+            </w:r>
+          </w:p>
+        </w:tc>
+      </w:tr>
+    </w:tbl>
+    <w:p/>
+    <w:p>
+      <w:r>
+        <w:t>Because of the delays these triggers will be evaluated is several passes.</w:t>
+      </w:r>
+    </w:p>
+    <w:p/>
+    <w:p>
+      <w:r>
+        <w:t>This is pretty rough still.  Sorry if it is confusing.  I just wanted to get some of this down.</w:t>
       </w:r>
     </w:p>
     <w:sectPr>
-      <w:headerReference w:type="default" r:id="rId21"/>
+      <w:headerReference w:type="default" r:id="rId24"/>
       <w:pgSz w:w="12240" w:h="15840"/>
       <w:pgMar w:top="1440" w:right="1800" w:bottom="1440" w:left="1800" w:header="708" w:footer="708" w:gutter="0"/>
       <w:cols w:space="708"/>
@@ -1161,7 +2393,7 @@
       <w:rPr>
         <w:noProof/>
       </w:rPr>
-      <w:t>4</w:t>
+      <w:t>7</w:t>
     </w:r>
     <w:r>
       <w:rPr>
@@ -1664,6 +2896,22 @@
       <w:lang w:eastAsia="en-US"/>
     </w:rPr>
   </w:style>
+  <w:style w:type="table" w:styleId="TableGrid">
+    <w:name w:val="Table Grid"/>
+    <w:basedOn w:val="TableNormal"/>
+    <w:uiPriority w:val="59"/>
+    <w:rsid w:val="008E4BE8"/>
+    <w:tblPr>
+      <w:tblBorders>
+        <w:top w:val="single" w:sz="4" w:space="0" w:color="auto"/>
+        <w:left w:val="single" w:sz="4" w:space="0" w:color="auto"/>
+        <w:bottom w:val="single" w:sz="4" w:space="0" w:color="auto"/>
+        <w:right w:val="single" w:sz="4" w:space="0" w:color="auto"/>
+        <w:insideH w:val="single" w:sz="4" w:space="0" w:color="auto"/>
+        <w:insideV w:val="single" w:sz="4" w:space="0" w:color="auto"/>
+      </w:tblBorders>
+    </w:tblPr>
+  </w:style>
 </w:styles>
 </file>
 
@@ -2061,6 +3309,22 @@
       <w:lang w:eastAsia="en-US"/>
     </w:rPr>
   </w:style>
+  <w:style w:type="table" w:styleId="TableGrid">
+    <w:name w:val="Table Grid"/>
+    <w:basedOn w:val="TableNormal"/>
+    <w:uiPriority w:val="59"/>
+    <w:rsid w:val="008E4BE8"/>
+    <w:tblPr>
+      <w:tblBorders>
+        <w:top w:val="single" w:sz="4" w:space="0" w:color="auto"/>
+        <w:left w:val="single" w:sz="4" w:space="0" w:color="auto"/>
+        <w:bottom w:val="single" w:sz="4" w:space="0" w:color="auto"/>
+        <w:right w:val="single" w:sz="4" w:space="0" w:color="auto"/>
+        <w:insideH w:val="single" w:sz="4" w:space="0" w:color="auto"/>
+        <w:insideV w:val="single" w:sz="4" w:space="0" w:color="auto"/>
+      </w:tblBorders>
+    </w:tblPr>
+  </w:style>
 </w:styles>
 </file>
 

</xml_diff>